<commit_message>
alterando documento de declaração de orientação
</commit_message>
<xml_diff>
--- a/documentos do TG/declaracao_orientacao.docx
+++ b/documentos do TG/declaracao_orientacao.docx
@@ -204,25 +204,136 @@
         <w:rPr>
           <w:sz w:val="24"/>
         </w:rPr>
-        <w:t xml:space="preserve">Declaro para os devidos fins que o(a) aluno(a) </w:t>
-      </w:r>
-      <w:r>
-        <w:rPr>
-          <w:sz w:val="24"/>
-        </w:rPr>
-        <w:t xml:space="preserve">Diogo Espindola da Silva </w:t>
-      </w:r>
-      <w:r>
-        <w:rPr>
-          <w:sz w:val="24"/>
-        </w:rPr>
-        <w:t xml:space="preserve">será orientado(a) pelo professor(a) </w:t>
-      </w:r>
-      <w:r>
-        <w:t>Alexandre Marcelino da Silva</w:t>
-      </w:r>
-      <w:r>
-        <w:t xml:space="preserve"> </w:t>
+        <w:t>Declaro para os devidos fins que o</w:t>
+      </w:r>
+      <w:r>
+        <w:rPr>
+          <w:sz w:val="24"/>
+        </w:rPr>
+        <w:t>s</w:t>
+      </w:r>
+      <w:r>
+        <w:rPr>
+          <w:sz w:val="24"/>
+        </w:rPr>
+        <w:t>(a</w:t>
+      </w:r>
+      <w:r>
+        <w:rPr>
+          <w:sz w:val="24"/>
+        </w:rPr>
+        <w:t>s</w:t>
+      </w:r>
+      <w:r>
+        <w:rPr>
+          <w:sz w:val="24"/>
+        </w:rPr>
+        <w:t>) aluno</w:t>
+      </w:r>
+      <w:r>
+        <w:rPr>
+          <w:sz w:val="24"/>
+        </w:rPr>
+        <w:t>s</w:t>
+      </w:r>
+      <w:r>
+        <w:rPr>
+          <w:sz w:val="24"/>
+        </w:rPr>
+        <w:t>(a</w:t>
+      </w:r>
+      <w:r>
+        <w:rPr>
+          <w:sz w:val="24"/>
+        </w:rPr>
+        <w:t>s</w:t>
+      </w:r>
+      <w:r>
+        <w:rPr>
+          <w:sz w:val="24"/>
+        </w:rPr>
+        <w:t>)</w:t>
+      </w:r>
+      <w:r>
+        <w:rPr>
+          <w:sz w:val="24"/>
+        </w:rPr>
+        <w:t xml:space="preserve"> </w:t>
+      </w:r>
+      <w:r>
+        <w:rPr>
+          <w:sz w:val="24"/>
+        </w:rPr>
+        <w:t>Diogo Espindola da Silva</w:t>
+      </w:r>
+      <w:r>
+        <w:rPr>
+          <w:sz w:val="24"/>
+        </w:rPr>
+        <w:t xml:space="preserve"> e</w:t>
+      </w:r>
+      <w:r>
+        <w:rPr>
+          <w:sz w:val="24"/>
+        </w:rPr>
+        <w:t xml:space="preserve"> </w:t>
+      </w:r>
+      <w:r>
+        <w:rPr>
+          <w:sz w:val="24"/>
+        </w:rPr>
+        <w:t>Gabriel Henrique Souza de Carvalho</w:t>
+      </w:r>
+      <w:r>
+        <w:rPr>
+          <w:sz w:val="24"/>
+        </w:rPr>
+        <w:t xml:space="preserve"> </w:t>
+      </w:r>
+      <w:r>
+        <w:rPr>
+          <w:sz w:val="24"/>
+        </w:rPr>
+        <w:t>ser</w:t>
+      </w:r>
+      <w:r>
+        <w:rPr>
+          <w:sz w:val="24"/>
+        </w:rPr>
+        <w:t>ão</w:t>
+      </w:r>
+      <w:r>
+        <w:rPr>
+          <w:sz w:val="24"/>
+        </w:rPr>
+        <w:t xml:space="preserve"> orientado</w:t>
+      </w:r>
+      <w:r>
+        <w:rPr>
+          <w:sz w:val="24"/>
+        </w:rPr>
+        <w:t>s</w:t>
+      </w:r>
+      <w:r>
+        <w:rPr>
+          <w:sz w:val="24"/>
+        </w:rPr>
+        <w:t>(a</w:t>
+      </w:r>
+      <w:r>
+        <w:rPr>
+          <w:sz w:val="24"/>
+        </w:rPr>
+        <w:t>s</w:t>
+      </w:r>
+      <w:r>
+        <w:rPr>
+          <w:sz w:val="24"/>
+        </w:rPr>
+        <w:t xml:space="preserve">) pelo professor(a) </w:t>
+      </w:r>
+      <w:r>
+        <w:t xml:space="preserve">Alexandre Marcelino da Silva </w:t>
       </w:r>
       <w:r>
         <w:rPr>
@@ -248,19 +359,11 @@
         </w:rPr>
         <w:t>“</w:t>
       </w:r>
-      <w:proofErr w:type="spellStart"/>
-      <w:r>
-        <w:rPr>
-          <w:sz w:val="24"/>
-        </w:rPr>
-        <w:t>Finance</w:t>
-      </w:r>
-      <w:proofErr w:type="spellEnd"/>
-      <w:r>
-        <w:rPr>
-          <w:sz w:val="24"/>
-        </w:rPr>
-        <w:t xml:space="preserve"> – Gestão financeira pessoal.</w:t>
+      <w:r>
+        <w:rPr>
+          <w:sz w:val="24"/>
+        </w:rPr>
+        <w:t>Finance – Gestão financeira pessoal.</w:t>
       </w:r>
       <w:r>
         <w:rPr>
@@ -280,22 +383,44 @@
         <w:spacing w:after="286"/>
         <w:ind w:left="-5" w:hanging="10"/>
       </w:pPr>
-      <w:proofErr w:type="spellStart"/>
       <w:r>
         <w:rPr>
           <w:rFonts w:ascii="Arial" w:eastAsia="Arial" w:hAnsi="Arial" w:cs="Arial"/>
           <w:b/>
           <w:sz w:val="24"/>
         </w:rPr>
-        <w:t>Email</w:t>
-      </w:r>
-      <w:proofErr w:type="spellEnd"/>
+        <w:t>E</w:t>
+      </w:r>
       <w:r>
         <w:rPr>
           <w:rFonts w:ascii="Arial" w:eastAsia="Arial" w:hAnsi="Arial" w:cs="Arial"/>
           <w:b/>
           <w:sz w:val="24"/>
         </w:rPr>
+        <w:t>-</w:t>
+      </w:r>
+      <w:r>
+        <w:rPr>
+          <w:rFonts w:ascii="Arial" w:eastAsia="Arial" w:hAnsi="Arial" w:cs="Arial"/>
+          <w:b/>
+          <w:sz w:val="24"/>
+        </w:rPr>
+        <w:t>mail</w:t>
+      </w:r>
+      <w:r>
+        <w:rPr>
+          <w:rFonts w:ascii="Arial" w:eastAsia="Arial" w:hAnsi="Arial" w:cs="Arial"/>
+          <w:b/>
+          <w:sz w:val="24"/>
+        </w:rPr>
+        <w:t>s</w:t>
+      </w:r>
+      <w:r>
+        <w:rPr>
+          <w:rFonts w:ascii="Arial" w:eastAsia="Arial" w:hAnsi="Arial" w:cs="Arial"/>
+          <w:b/>
+          <w:sz w:val="24"/>
+        </w:rPr>
         <w:t xml:space="preserve"> para contato:</w:t>
       </w:r>
       <w:r>
@@ -305,13 +430,33 @@
         </w:rPr>
         <w:t xml:space="preserve"> </w:t>
       </w:r>
+      <w:hyperlink r:id="rId5" w:history="1">
+        <w:r>
+          <w:rPr>
+            <w:rStyle w:val="Hyperlink"/>
+            <w:rFonts w:ascii="Arial" w:eastAsia="Arial" w:hAnsi="Arial" w:cs="Arial"/>
+            <w:sz w:val="20"/>
+          </w:rPr>
+          <w:t>diogo.silva79@fatec.sp.gov.br</w:t>
+        </w:r>
+      </w:hyperlink>
       <w:r>
         <w:rPr>
           <w:rFonts w:ascii="Arial" w:eastAsia="Arial" w:hAnsi="Arial" w:cs="Arial"/>
           <w:sz w:val="20"/>
         </w:rPr>
-        <w:t>diogo.silva79@fatec.sp.gov.br</w:t>
-      </w:r>
+        <w:t xml:space="preserve">; </w:t>
+      </w:r>
+      <w:hyperlink r:id="rId6" w:history="1">
+        <w:r>
+          <w:rPr>
+            <w:rStyle w:val="Hyperlink"/>
+            <w:rFonts w:ascii="Arial" w:eastAsia="Arial" w:hAnsi="Arial" w:cs="Arial"/>
+            <w:sz w:val="20"/>
+          </w:rPr>
+          <w:t>gabriel.carvalho44@fatec.sp.gov.br</w:t>
+        </w:r>
+      </w:hyperlink>
     </w:p>
     <w:p>
       <w:pPr>
@@ -399,7 +544,31 @@
         <w:rPr>
           <w:sz w:val="24"/>
         </w:rPr>
-        <w:t xml:space="preserve">Araçatuba, 31 de Agosto de 2022. </w:t>
+        <w:t xml:space="preserve">Araçatuba, </w:t>
+      </w:r>
+      <w:r>
+        <w:rPr>
+          <w:sz w:val="24"/>
+        </w:rPr>
+        <w:t>06</w:t>
+      </w:r>
+      <w:r>
+        <w:rPr>
+          <w:sz w:val="24"/>
+        </w:rPr>
+        <w:t xml:space="preserve"> de </w:t>
+      </w:r>
+      <w:r>
+        <w:rPr>
+          <w:sz w:val="24"/>
+        </w:rPr>
+        <w:t xml:space="preserve">setembro </w:t>
+      </w:r>
+      <w:r>
+        <w:rPr>
+          <w:sz w:val="24"/>
+        </w:rPr>
+        <w:t xml:space="preserve">de 2022. </w:t>
       </w:r>
     </w:p>
     <w:p>
@@ -433,12 +602,65 @@
         <w:spacing w:after="312"/>
         <w:ind w:left="366" w:hanging="10"/>
         <w:jc w:val="center"/>
-      </w:pPr>
-      <w:r>
-        <w:rPr>
-          <w:sz w:val="24"/>
-        </w:rPr>
-        <w:t xml:space="preserve">Aluno </w:t>
+        <w:rPr>
+          <w:sz w:val="24"/>
+        </w:rPr>
+      </w:pPr>
+      <w:r>
+        <w:rPr>
+          <w:sz w:val="24"/>
+        </w:rPr>
+        <w:t>Aluno</w:t>
+      </w:r>
+      <w:r>
+        <w:rPr>
+          <w:sz w:val="24"/>
+        </w:rPr>
+        <w:t>¹</w:t>
+      </w:r>
+      <w:r>
+        <w:rPr>
+          <w:sz w:val="24"/>
+        </w:rPr>
+        <w:t xml:space="preserve"> </w:t>
+      </w:r>
+    </w:p>
+    <w:p>
+      <w:pPr>
+        <w:spacing w:after="123"/>
+        <w:ind w:left="366" w:hanging="10"/>
+        <w:jc w:val="center"/>
+      </w:pPr>
+      <w:r>
+        <w:rPr>
+          <w:sz w:val="24"/>
+        </w:rPr>
+        <w:t xml:space="preserve">___________________________________________ </w:t>
+      </w:r>
+    </w:p>
+    <w:p>
+      <w:pPr>
+        <w:spacing w:after="312"/>
+        <w:ind w:left="366" w:hanging="10"/>
+        <w:jc w:val="center"/>
+      </w:pPr>
+      <w:r>
+        <w:rPr>
+          <w:sz w:val="24"/>
+        </w:rPr>
+        <w:t>Aluno</w:t>
+      </w:r>
+      <w:r>
+        <w:rPr>
+          <w:sz w:val="24"/>
+        </w:rPr>
+        <w:t>²</w:t>
+      </w:r>
+      <w:r>
+        <w:rPr>
+          <w:sz w:val="24"/>
+        </w:rPr>
+        <w:t xml:space="preserve"> </w:t>
       </w:r>
     </w:p>
     <w:p>
@@ -1030,6 +1252,29 @@
       <w:sz w:val="24"/>
     </w:rPr>
   </w:style>
+  <w:style w:type="character" w:styleId="Hyperlink">
+    <w:name w:val="Hyperlink"/>
+    <w:basedOn w:val="Fontepargpadro"/>
+    <w:uiPriority w:val="99"/>
+    <w:unhideWhenUsed/>
+    <w:rsid w:val="009A3215"/>
+    <w:rPr>
+      <w:color w:val="0563C1" w:themeColor="hyperlink"/>
+      <w:u w:val="single"/>
+    </w:rPr>
+  </w:style>
+  <w:style w:type="character" w:styleId="MenoPendente">
+    <w:name w:val="Unresolved Mention"/>
+    <w:basedOn w:val="Fontepargpadro"/>
+    <w:uiPriority w:val="99"/>
+    <w:semiHidden/>
+    <w:unhideWhenUsed/>
+    <w:rsid w:val="009A3215"/>
+    <w:rPr>
+      <w:color w:val="605E5C"/>
+      <w:shd w:val="clear" w:color="auto" w:fill="E1DFDD"/>
+    </w:rPr>
+  </w:style>
 </w:styles>
 </file>
 

</xml_diff>